<commit_message>
Subo finalizacion del sprint 10 con su documentacion.
</commit_message>
<xml_diff>
--- a/Presentacion/Resumen Presentacion.docx
+++ b/Presentacion/Resumen Presentacion.docx
@@ -154,11 +154,6 @@
           <w:lang w:val="es-AR"/>
         </w:rPr>
         <w:br/>
-      </w:r>
-      <w:r>
-        <w:rPr>
-          <w:lang w:val="es-AR"/>
-        </w:rPr>
         <w:t xml:space="preserve">1. La </w:t>
       </w:r>
       <w:proofErr w:type="gramStart"/>
@@ -820,6 +815,8 @@
       <w:r>
         <w:t>Mejoras en la empresa:</w:t>
       </w:r>
+      <w:bookmarkStart w:id="0" w:name="_GoBack"/>
+      <w:bookmarkEnd w:id="0"/>
     </w:p>
     <w:p>
       <w:pPr>
@@ -868,8 +865,6 @@
       <w:r>
         <w:t>Resistencia al cambio:</w:t>
       </w:r>
-      <w:bookmarkStart w:id="0" w:name="_GoBack"/>
-      <w:bookmarkEnd w:id="0"/>
       <w:r>
         <w:br/>
       </w:r>
@@ -882,42 +877,54 @@
           <w:numId w:val="2"/>
         </w:numPr>
       </w:pPr>
+      <w:r>
+        <w:t xml:space="preserve">Metodología </w:t>
+      </w:r>
+      <w:proofErr w:type="spellStart"/>
+      <w:r>
+        <w:t>Scrum</w:t>
+      </w:r>
+      <w:proofErr w:type="spellEnd"/>
+      <w:r>
+        <w:t xml:space="preserve">: Como se fueron pactando las diferentes entregas y como el trabajo iba creciendo de una forma incremental, desde un comienzo en donde se define todo el producto y en cada sprint se va desarrollando sobre lo principalmente pactado en diferentes </w:t>
+      </w:r>
+      <w:proofErr w:type="spellStart"/>
+      <w:r>
+        <w:t>sprints</w:t>
+      </w:r>
+      <w:proofErr w:type="spellEnd"/>
+      <w:r>
+        <w:t>.</w:t>
+      </w:r>
+      <w:r>
+        <w:br/>
+      </w:r>
+      <w:r>
+        <w:lastRenderedPageBreak/>
+        <w:br/>
+      </w:r>
     </w:p>
     <w:p>
       <w:pPr>
         <w:pStyle w:val="ListParagraph"/>
         <w:numPr>
-          <w:ilvl w:val="1"/>
+          <w:ilvl w:val="0"/>
           <w:numId w:val="2"/>
         </w:numPr>
       </w:pPr>
       <w:r>
-        <w:t xml:space="preserve">Metodología </w:t>
-      </w:r>
-      <w:proofErr w:type="spellStart"/>
-      <w:r>
-        <w:t>Scrum</w:t>
-      </w:r>
-      <w:proofErr w:type="spellEnd"/>
-      <w:r>
-        <w:t>:</w:t>
-      </w:r>
-    </w:p>
-    <w:p>
-      <w:pPr>
-        <w:pStyle w:val="ListParagraph"/>
-        <w:numPr>
-          <w:ilvl w:val="1"/>
-          <w:numId w:val="2"/>
-        </w:numPr>
-      </w:pPr>
-      <w:proofErr w:type="spellStart"/>
-      <w:r>
-        <w:t>Tecnologias</w:t>
-      </w:r>
-      <w:proofErr w:type="spellEnd"/>
+        <w:t>Tecnologías</w:t>
+      </w:r>
       <w:r>
         <w:t xml:space="preserve"> utilizadas</w:t>
+      </w:r>
+      <w:proofErr w:type="gramStart"/>
+      <w:r>
+        <w:t>:  Explicar</w:t>
+      </w:r>
+      <w:proofErr w:type="gramEnd"/>
+      <w:r>
+        <w:t xml:space="preserve"> las tecnologías que se utilizaron y la relación entre ellas.</w:t>
       </w:r>
     </w:p>
     <w:p>
@@ -1409,6 +1416,7 @@
   <w:style w:type="character" w:default="1" w:styleId="DefaultParagraphFont">
     <w:name w:val="Default Paragraph Font"/>
     <w:uiPriority w:val="1"/>
+    <w:semiHidden/>
     <w:unhideWhenUsed/>
   </w:style>
   <w:style w:type="table" w:default="1" w:styleId="TableNormal">
@@ -1625,6 +1633,7 @@
   <w:style w:type="character" w:default="1" w:styleId="DefaultParagraphFont">
     <w:name w:val="Default Paragraph Font"/>
     <w:uiPriority w:val="1"/>
+    <w:semiHidden/>
     <w:unhideWhenUsed/>
   </w:style>
   <w:style w:type="table" w:default="1" w:styleId="TableNormal">

</xml_diff>